<commit_message>
Updated the final documents.
</commit_message>
<xml_diff>
--- a/Design/Release Final Report.docx
+++ b/Design/Release Final Report.docx
@@ -90,7 +90,13 @@
     </w:p>
     <w:p>
       <w:r>
-        <w:t>We were also able to balance and test out games relatively well, thanks to our testing strategies, as explained below.</w:t>
+        <w:t xml:space="preserve">We were also able to balance and test </w:t>
+      </w:r>
+      <w:r>
+        <w:t>our game</w:t>
+      </w:r>
+      <w:r>
+        <w:t xml:space="preserve"> relatively well, thanks to our testing strategies, as explained below.</w:t>
       </w:r>
     </w:p>
     <w:p/>
@@ -359,37 +365,42 @@
         <w:t>By employing these two strategies simultaneously, we were able to receive a large amount of feedback from a variety of testers, which helped us balance the game, as well as understand what was and wasn’t mechanically sound. A lot of our major changes to the game’s mechanics came as a direct result of tester feedback.</w:t>
       </w:r>
     </w:p>
-    <w:p/>
-    <w:p>
-      <w:pPr>
-        <w:pStyle w:val="Heading1"/>
-      </w:pPr>
-      <w:r>
-        <w:t>Conclusion</w:t>
-      </w:r>
-    </w:p>
-    <w:p>
-      <w:r>
-        <w:t>To summarize, we feel that we’ve created a game that, given the time and conditions that we had to work on it, we should be very proud of. Stage</w:t>
-      </w:r>
-      <w:r>
-        <w:t xml:space="preserve">d! represents a complete, polished video game experience. </w:t>
-      </w:r>
-    </w:p>
-    <w:p>
-      <w:r>
-        <w:t xml:space="preserve">All members of the team put in far more work than was expected, even during parts of the term that were busy with other classwork. </w:t>
-      </w:r>
-      <w:r>
-        <w:t>The completion of Staged! required a large, concentrated group effort, and we feel that the end result speaks for itself.</w:t>
-      </w:r>
-    </w:p>
-    <w:p>
-      <w:r>
-        <w:t>We hope you enjoy playing it!</w:t>
+    <w:p>
+      <w:r>
+        <w:t>The majority of the feedback that we received was related to a general feeling of monotony while playing the game. We remained vigilant about this issue throughout development, adding complexity to the battle system in order to combat the feeling of sameness.</w:t>
       </w:r>
       <w:bookmarkStart w:id="0" w:name="_GoBack"/>
       <w:bookmarkEnd w:id="0"/>
+    </w:p>
+    <w:p/>
+    <w:p>
+      <w:pPr>
+        <w:pStyle w:val="Heading1"/>
+      </w:pPr>
+      <w:r>
+        <w:t>Conclusion</w:t>
+      </w:r>
+    </w:p>
+    <w:p>
+      <w:r>
+        <w:t>To summarize, we feel that we’ve created a game that, given the time and conditions that we had to work on it, we should be very proud of. Stage</w:t>
+      </w:r>
+      <w:r>
+        <w:t xml:space="preserve">d! represents a complete, polished video game experience. </w:t>
+      </w:r>
+    </w:p>
+    <w:p>
+      <w:r>
+        <w:t xml:space="preserve">All members of the team put in far more work than was expected, even during parts of the term that were busy with other classwork. </w:t>
+      </w:r>
+      <w:r>
+        <w:t>The completion of Staged! required a large, concentrated group effort, and we feel that the end result speaks for itself.</w:t>
+      </w:r>
+    </w:p>
+    <w:p>
+      <w:r>
+        <w:t>We hope you enjoy playing it!</w:t>
+      </w:r>
       <w:r>
         <w:t xml:space="preserve"> </w:t>
       </w:r>

</xml_diff>